<commit_message>
fin del Manual Tecnico y de usuario
</commit_message>
<xml_diff>
--- a/x_Manuales/Manual Tecnico.docx
+++ b/x_Manuales/Manual Tecnico.docx
@@ -2,7 +2,942 @@
 <file path=word/document.xml><?xml version="1.0" encoding="utf-8"?>
 <w:document xmlns:wpc="http://schemas.microsoft.com/office/word/2010/wordprocessingCanvas" xmlns:cx="http://schemas.microsoft.com/office/drawing/2014/chartex" xmlns:cx1="http://schemas.microsoft.com/office/drawing/2015/9/8/chartex" xmlns:cx2="http://schemas.microsoft.com/office/drawing/2015/10/21/chartex" xmlns:cx3="http://schemas.microsoft.com/office/drawing/2016/5/9/chartex" xmlns:cx4="http://schemas.microsoft.com/office/drawing/2016/5/10/chartex" xmlns:cx5="http://schemas.microsoft.com/office/drawing/2016/5/11/chartex" xmlns:cx6="http://schemas.microsoft.com/office/drawing/2016/5/12/chartex" xmlns:cx7="http://schemas.microsoft.com/office/drawing/2016/5/13/chartex" xmlns:cx8="http://schemas.microsoft.com/office/drawing/2016/5/14/chartex" xmlns:mc="http://schemas.openxmlformats.org/markup-compatibility/2006" xmlns:aink="http://schemas.microsoft.com/office/drawing/2016/ink" xmlns:am3d="http://schemas.microsoft.com/office/drawing/2017/model3d" xmlns:o="urn:schemas-microsoft-com:office:office" xmlns:oel="http://schemas.microsoft.com/office/2019/extlst" xmlns:r="http://schemas.openxmlformats.org/officeDocument/2006/relationships" xmlns:m="http://schemas.openxmlformats.org/officeDocument/2006/math" xmlns:v="urn:schemas-microsoft-com:vml" xmlns:wp14="http://schemas.microsoft.com/office/word/2010/wordprocessingDrawing" xmlns:wp="http://schemas.openxmlformats.org/drawingml/2006/wordprocessingDrawing" xmlns:w10="urn:schemas-microsoft-com:office:word" xmlns:w="http://schemas.openxmlformats.org/wordprocessingml/2006/main" xmlns:w14="http://schemas.microsoft.com/office/word/2010/wordml" xmlns:w15="http://schemas.microsoft.com/office/word/2012/wordml" xmlns:w16cex="http://schemas.microsoft.com/office/word/2018/wordml/cex" xmlns:w16cid="http://schemas.microsoft.com/office/word/2016/wordml/cid" xmlns:w16="http://schemas.microsoft.com/office/word/2018/wordml" xmlns:w16sdtdh="http://schemas.microsoft.com/office/word/2020/wordml/sdtdatahash" xmlns:w16se="http://schemas.microsoft.com/office/word/2015/wordml/symex" xmlns:wpg="http://schemas.microsoft.com/office/word/2010/wordprocessingGroup" xmlns:wpi="http://schemas.microsoft.com/office/word/2010/wordprocessingInk" xmlns:wne="http://schemas.microsoft.com/office/word/2006/wordml" xmlns:wps="http://schemas.microsoft.com/office/word/2010/wordprocessingShape" mc:Ignorable="w14 w15 w16se w16cid w16 w16cex w16sdtdh wp14">
   <w:body>
-    <w:p/>
+    <w:p>
+      <w:pPr>
+        <w:rPr>
+          <w:sz w:val="52"/>
+          <w:szCs w:val="52"/>
+        </w:rPr>
+      </w:pPr>
+      <w:r>
+        <w:rPr>
+          <w:sz w:val="52"/>
+          <w:szCs w:val="52"/>
+        </w:rPr>
+        <w:t>Manual Técnico</w:t>
+      </w:r>
+    </w:p>
+    <w:p>
+      <w:pPr>
+        <w:pStyle w:val="Heading1"/>
+        <w:rPr>
+          <w:rStyle w:val="ui-provider"/>
+        </w:rPr>
+      </w:pPr>
+    </w:p>
+    <w:sdt>
+      <w:sdtPr>
+        <w:id w:val="2015338458"/>
+        <w:docPartObj>
+          <w:docPartGallery w:val="Table of Contents"/>
+          <w:docPartUnique/>
+        </w:docPartObj>
+      </w:sdtPr>
+      <w:sdtEndPr>
+        <w:rPr>
+          <w:rFonts w:asciiTheme="minorHAnsi" w:eastAsiaTheme="minorHAnsi" w:hAnsiTheme="minorHAnsi" w:cstheme="minorBidi"/>
+          <w:b/>
+          <w:bCs/>
+          <w:noProof/>
+          <w:color w:val="auto"/>
+          <w:kern w:val="2"/>
+          <w:sz w:val="22"/>
+          <w:szCs w:val="22"/>
+          <w:lang w:val="es-GT"/>
+          <w14:ligatures w14:val="standardContextual"/>
+        </w:rPr>
+      </w:sdtEndPr>
+      <w:sdtContent>
+        <w:p>
+          <w:pPr>
+            <w:pStyle w:val="TOCHeading"/>
+          </w:pPr>
+          <w:r>
+            <w:t>Contents</w:t>
+          </w:r>
+        </w:p>
+        <w:p>
+          <w:pPr>
+            <w:pStyle w:val="TOC1"/>
+            <w:tabs>
+              <w:tab w:val="right" w:leader="dot" w:pos="9350"/>
+            </w:tabs>
+            <w:rPr>
+              <w:noProof/>
+            </w:rPr>
+          </w:pPr>
+          <w:r>
+            <w:fldChar w:fldCharType="begin"/>
+          </w:r>
+          <w:r>
+            <w:instrText xml:space="preserve"> TOC \o "1-3" \h \z \u </w:instrText>
+          </w:r>
+          <w:r>
+            <w:fldChar w:fldCharType="separate"/>
+          </w:r>
+          <w:hyperlink w:anchor="_Toc145798217" w:history="1">
+            <w:r>
+              <w:rPr>
+                <w:rStyle w:val="Hyperlink"/>
+                <w:noProof/>
+              </w:rPr>
+              <w:t>Versiones de las herramientas utilizadas</w:t>
+            </w:r>
+            <w:r>
+              <w:rPr>
+                <w:noProof/>
+                <w:webHidden/>
+              </w:rPr>
+              <w:tab/>
+            </w:r>
+            <w:r>
+              <w:rPr>
+                <w:noProof/>
+                <w:webHidden/>
+              </w:rPr>
+              <w:fldChar w:fldCharType="begin"/>
+            </w:r>
+            <w:r>
+              <w:rPr>
+                <w:noProof/>
+                <w:webHidden/>
+              </w:rPr>
+              <w:instrText xml:space="preserve"> PAGEREF _Toc145798217 \h </w:instrText>
+            </w:r>
+            <w:r>
+              <w:rPr>
+                <w:noProof/>
+                <w:webHidden/>
+              </w:rPr>
+            </w:r>
+            <w:r>
+              <w:rPr>
+                <w:noProof/>
+                <w:webHidden/>
+              </w:rPr>
+              <w:fldChar w:fldCharType="separate"/>
+            </w:r>
+            <w:r>
+              <w:rPr>
+                <w:noProof/>
+                <w:webHidden/>
+              </w:rPr>
+              <w:t>2</w:t>
+            </w:r>
+            <w:r>
+              <w:rPr>
+                <w:noProof/>
+                <w:webHidden/>
+              </w:rPr>
+              <w:fldChar w:fldCharType="end"/>
+            </w:r>
+          </w:hyperlink>
+        </w:p>
+        <w:p>
+          <w:pPr>
+            <w:pStyle w:val="TOC2"/>
+            <w:tabs>
+              <w:tab w:val="right" w:leader="dot" w:pos="9350"/>
+            </w:tabs>
+            <w:rPr>
+              <w:noProof/>
+            </w:rPr>
+          </w:pPr>
+          <w:hyperlink w:anchor="_Toc145798218" w:history="1">
+            <w:r>
+              <w:rPr>
+                <w:rStyle w:val="Hyperlink"/>
+                <w:noProof/>
+              </w:rPr>
+              <w:t>Jflex:</w:t>
+            </w:r>
+            <w:r>
+              <w:rPr>
+                <w:noProof/>
+                <w:webHidden/>
+              </w:rPr>
+              <w:tab/>
+            </w:r>
+            <w:r>
+              <w:rPr>
+                <w:noProof/>
+                <w:webHidden/>
+              </w:rPr>
+              <w:fldChar w:fldCharType="begin"/>
+            </w:r>
+            <w:r>
+              <w:rPr>
+                <w:noProof/>
+                <w:webHidden/>
+              </w:rPr>
+              <w:instrText xml:space="preserve"> PAGEREF _Toc145798218 \h </w:instrText>
+            </w:r>
+            <w:r>
+              <w:rPr>
+                <w:noProof/>
+                <w:webHidden/>
+              </w:rPr>
+            </w:r>
+            <w:r>
+              <w:rPr>
+                <w:noProof/>
+                <w:webHidden/>
+              </w:rPr>
+              <w:fldChar w:fldCharType="separate"/>
+            </w:r>
+            <w:r>
+              <w:rPr>
+                <w:noProof/>
+                <w:webHidden/>
+              </w:rPr>
+              <w:t>2</w:t>
+            </w:r>
+            <w:r>
+              <w:rPr>
+                <w:noProof/>
+                <w:webHidden/>
+              </w:rPr>
+              <w:fldChar w:fldCharType="end"/>
+            </w:r>
+          </w:hyperlink>
+        </w:p>
+        <w:p>
+          <w:pPr>
+            <w:pStyle w:val="TOC2"/>
+            <w:tabs>
+              <w:tab w:val="right" w:leader="dot" w:pos="9350"/>
+            </w:tabs>
+            <w:rPr>
+              <w:noProof/>
+            </w:rPr>
+          </w:pPr>
+          <w:hyperlink w:anchor="_Toc145798219" w:history="1">
+            <w:r>
+              <w:rPr>
+                <w:rStyle w:val="Hyperlink"/>
+                <w:noProof/>
+              </w:rPr>
+              <w:t>Cup:</w:t>
+            </w:r>
+            <w:r>
+              <w:rPr>
+                <w:noProof/>
+                <w:webHidden/>
+              </w:rPr>
+              <w:tab/>
+            </w:r>
+            <w:r>
+              <w:rPr>
+                <w:noProof/>
+                <w:webHidden/>
+              </w:rPr>
+              <w:fldChar w:fldCharType="begin"/>
+            </w:r>
+            <w:r>
+              <w:rPr>
+                <w:noProof/>
+                <w:webHidden/>
+              </w:rPr>
+              <w:instrText xml:space="preserve"> PAGEREF _Toc145798219 \h </w:instrText>
+            </w:r>
+            <w:r>
+              <w:rPr>
+                <w:noProof/>
+                <w:webHidden/>
+              </w:rPr>
+            </w:r>
+            <w:r>
+              <w:rPr>
+                <w:noProof/>
+                <w:webHidden/>
+              </w:rPr>
+              <w:fldChar w:fldCharType="separate"/>
+            </w:r>
+            <w:r>
+              <w:rPr>
+                <w:noProof/>
+                <w:webHidden/>
+              </w:rPr>
+              <w:t>2</w:t>
+            </w:r>
+            <w:r>
+              <w:rPr>
+                <w:noProof/>
+                <w:webHidden/>
+              </w:rPr>
+              <w:fldChar w:fldCharType="end"/>
+            </w:r>
+          </w:hyperlink>
+        </w:p>
+        <w:p>
+          <w:pPr>
+            <w:pStyle w:val="TOC2"/>
+            <w:tabs>
+              <w:tab w:val="right" w:leader="dot" w:pos="9350"/>
+            </w:tabs>
+            <w:rPr>
+              <w:noProof/>
+            </w:rPr>
+          </w:pPr>
+          <w:hyperlink w:anchor="_Toc145798220" w:history="1">
+            <w:r>
+              <w:rPr>
+                <w:rStyle w:val="Hyperlink"/>
+                <w:noProof/>
+              </w:rPr>
+              <w:t>Java:</w:t>
+            </w:r>
+            <w:r>
+              <w:rPr>
+                <w:noProof/>
+                <w:webHidden/>
+              </w:rPr>
+              <w:tab/>
+            </w:r>
+            <w:r>
+              <w:rPr>
+                <w:noProof/>
+                <w:webHidden/>
+              </w:rPr>
+              <w:fldChar w:fldCharType="begin"/>
+            </w:r>
+            <w:r>
+              <w:rPr>
+                <w:noProof/>
+                <w:webHidden/>
+              </w:rPr>
+              <w:instrText xml:space="preserve"> PAGEREF _Toc145798220 \h </w:instrText>
+            </w:r>
+            <w:r>
+              <w:rPr>
+                <w:noProof/>
+                <w:webHidden/>
+              </w:rPr>
+            </w:r>
+            <w:r>
+              <w:rPr>
+                <w:noProof/>
+                <w:webHidden/>
+              </w:rPr>
+              <w:fldChar w:fldCharType="separate"/>
+            </w:r>
+            <w:r>
+              <w:rPr>
+                <w:noProof/>
+                <w:webHidden/>
+              </w:rPr>
+              <w:t>2</w:t>
+            </w:r>
+            <w:r>
+              <w:rPr>
+                <w:noProof/>
+                <w:webHidden/>
+              </w:rPr>
+              <w:fldChar w:fldCharType="end"/>
+            </w:r>
+          </w:hyperlink>
+        </w:p>
+        <w:p>
+          <w:pPr>
+            <w:pStyle w:val="TOC2"/>
+            <w:tabs>
+              <w:tab w:val="right" w:leader="dot" w:pos="9350"/>
+            </w:tabs>
+            <w:rPr>
+              <w:noProof/>
+            </w:rPr>
+          </w:pPr>
+          <w:hyperlink w:anchor="_Toc145798221" w:history="1">
+            <w:r>
+              <w:rPr>
+                <w:rStyle w:val="Hyperlink"/>
+                <w:noProof/>
+              </w:rPr>
+              <w:t>Jfreechart:</w:t>
+            </w:r>
+            <w:r>
+              <w:rPr>
+                <w:noProof/>
+                <w:webHidden/>
+              </w:rPr>
+              <w:tab/>
+            </w:r>
+            <w:r>
+              <w:rPr>
+                <w:noProof/>
+                <w:webHidden/>
+              </w:rPr>
+              <w:fldChar w:fldCharType="begin"/>
+            </w:r>
+            <w:r>
+              <w:rPr>
+                <w:noProof/>
+                <w:webHidden/>
+              </w:rPr>
+              <w:instrText xml:space="preserve"> PAGEREF _Toc145798221 \h </w:instrText>
+            </w:r>
+            <w:r>
+              <w:rPr>
+                <w:noProof/>
+                <w:webHidden/>
+              </w:rPr>
+            </w:r>
+            <w:r>
+              <w:rPr>
+                <w:noProof/>
+                <w:webHidden/>
+              </w:rPr>
+              <w:fldChar w:fldCharType="separate"/>
+            </w:r>
+            <w:r>
+              <w:rPr>
+                <w:noProof/>
+                <w:webHidden/>
+              </w:rPr>
+              <w:t>2</w:t>
+            </w:r>
+            <w:r>
+              <w:rPr>
+                <w:noProof/>
+                <w:webHidden/>
+              </w:rPr>
+              <w:fldChar w:fldCharType="end"/>
+            </w:r>
+          </w:hyperlink>
+        </w:p>
+        <w:p>
+          <w:pPr>
+            <w:pStyle w:val="TOC1"/>
+            <w:tabs>
+              <w:tab w:val="right" w:leader="dot" w:pos="9350"/>
+            </w:tabs>
+            <w:rPr>
+              <w:noProof/>
+            </w:rPr>
+          </w:pPr>
+          <w:hyperlink w:anchor="_Toc145798222" w:history="1">
+            <w:r>
+              <w:rPr>
+                <w:rStyle w:val="Hyperlink"/>
+                <w:noProof/>
+              </w:rPr>
+              <w:t>Especificación de entorno de desarrollo</w:t>
+            </w:r>
+            <w:r>
+              <w:rPr>
+                <w:noProof/>
+                <w:webHidden/>
+              </w:rPr>
+              <w:tab/>
+            </w:r>
+            <w:r>
+              <w:rPr>
+                <w:noProof/>
+                <w:webHidden/>
+              </w:rPr>
+              <w:fldChar w:fldCharType="begin"/>
+            </w:r>
+            <w:r>
+              <w:rPr>
+                <w:noProof/>
+                <w:webHidden/>
+              </w:rPr>
+              <w:instrText xml:space="preserve"> PAGEREF _Toc145798222 \h </w:instrText>
+            </w:r>
+            <w:r>
+              <w:rPr>
+                <w:noProof/>
+                <w:webHidden/>
+              </w:rPr>
+            </w:r>
+            <w:r>
+              <w:rPr>
+                <w:noProof/>
+                <w:webHidden/>
+              </w:rPr>
+              <w:fldChar w:fldCharType="separate"/>
+            </w:r>
+            <w:r>
+              <w:rPr>
+                <w:noProof/>
+                <w:webHidden/>
+              </w:rPr>
+              <w:t>3</w:t>
+            </w:r>
+            <w:r>
+              <w:rPr>
+                <w:noProof/>
+                <w:webHidden/>
+              </w:rPr>
+              <w:fldChar w:fldCharType="end"/>
+            </w:r>
+          </w:hyperlink>
+        </w:p>
+        <w:p>
+          <w:pPr>
+            <w:pStyle w:val="TOC1"/>
+            <w:tabs>
+              <w:tab w:val="right" w:leader="dot" w:pos="9350"/>
+            </w:tabs>
+            <w:rPr>
+              <w:noProof/>
+            </w:rPr>
+          </w:pPr>
+          <w:hyperlink w:anchor="_Toc145798223" w:history="1">
+            <w:r>
+              <w:rPr>
+                <w:rStyle w:val="Hyperlink"/>
+                <w:noProof/>
+              </w:rPr>
+              <w:t>Diagramas de clases:</w:t>
+            </w:r>
+            <w:r>
+              <w:rPr>
+                <w:noProof/>
+                <w:webHidden/>
+              </w:rPr>
+              <w:tab/>
+            </w:r>
+            <w:r>
+              <w:rPr>
+                <w:noProof/>
+                <w:webHidden/>
+              </w:rPr>
+              <w:fldChar w:fldCharType="begin"/>
+            </w:r>
+            <w:r>
+              <w:rPr>
+                <w:noProof/>
+                <w:webHidden/>
+              </w:rPr>
+              <w:instrText xml:space="preserve"> PAGEREF _Toc145798223 \h </w:instrText>
+            </w:r>
+            <w:r>
+              <w:rPr>
+                <w:noProof/>
+                <w:webHidden/>
+              </w:rPr>
+            </w:r>
+            <w:r>
+              <w:rPr>
+                <w:noProof/>
+                <w:webHidden/>
+              </w:rPr>
+              <w:fldChar w:fldCharType="separate"/>
+            </w:r>
+            <w:r>
+              <w:rPr>
+                <w:noProof/>
+                <w:webHidden/>
+              </w:rPr>
+              <w:t>4</w:t>
+            </w:r>
+            <w:r>
+              <w:rPr>
+                <w:noProof/>
+                <w:webHidden/>
+              </w:rPr>
+              <w:fldChar w:fldCharType="end"/>
+            </w:r>
+          </w:hyperlink>
+        </w:p>
+        <w:p>
+          <w:r>
+            <w:rPr>
+              <w:b/>
+              <w:bCs/>
+              <w:noProof/>
+            </w:rPr>
+            <w:fldChar w:fldCharType="end"/>
+          </w:r>
+        </w:p>
+      </w:sdtContent>
+    </w:sdt>
+    <w:p>
+      <w:pPr>
+        <w:rPr>
+          <w:rStyle w:val="ui-provider"/>
+        </w:rPr>
+      </w:pPr>
+    </w:p>
+    <w:p>
+      <w:pPr>
+        <w:rPr>
+          <w:rStyle w:val="ui-provider"/>
+        </w:rPr>
+      </w:pPr>
+    </w:p>
+    <w:p>
+      <w:pPr>
+        <w:rPr>
+          <w:rStyle w:val="ui-provider"/>
+        </w:rPr>
+      </w:pPr>
+    </w:p>
+    <w:p>
+      <w:pPr>
+        <w:rPr>
+          <w:rStyle w:val="ui-provider"/>
+        </w:rPr>
+      </w:pPr>
+    </w:p>
+    <w:p>
+      <w:pPr>
+        <w:rPr>
+          <w:rStyle w:val="ui-provider"/>
+        </w:rPr>
+      </w:pPr>
+    </w:p>
+    <w:p>
+      <w:pPr>
+        <w:rPr>
+          <w:rStyle w:val="ui-provider"/>
+          <w:rFonts w:asciiTheme="majorHAnsi" w:eastAsiaTheme="majorEastAsia" w:hAnsiTheme="majorHAnsi" w:cstheme="majorBidi"/>
+          <w:color w:val="2F5496" w:themeColor="accent1" w:themeShade="BF"/>
+          <w:sz w:val="32"/>
+          <w:szCs w:val="32"/>
+        </w:rPr>
+      </w:pPr>
+      <w:r>
+        <w:rPr>
+          <w:rStyle w:val="ui-provider"/>
+        </w:rPr>
+        <w:br w:type="page"/>
+      </w:r>
+    </w:p>
+    <w:p>
+      <w:pPr>
+        <w:pStyle w:val="Heading1"/>
+        <w:rPr>
+          <w:rStyle w:val="ui-provider"/>
+        </w:rPr>
+      </w:pPr>
+      <w:bookmarkStart w:id="0" w:name="_Toc145798217"/>
+      <w:r>
+        <w:rPr>
+          <w:rStyle w:val="ui-provider"/>
+        </w:rPr>
+        <w:lastRenderedPageBreak/>
+        <w:t>Versiones de las herramientas utilizadas</w:t>
+      </w:r>
+      <w:bookmarkEnd w:id="0"/>
+    </w:p>
+    <w:p>
+      <w:pPr>
+        <w:pStyle w:val="Heading2"/>
+      </w:pPr>
+      <w:bookmarkStart w:id="1" w:name="_Toc145798218"/>
+      <w:proofErr w:type="spellStart"/>
+      <w:r>
+        <w:t>Jflex</w:t>
+      </w:r>
+      <w:proofErr w:type="spellEnd"/>
+      <w:r>
+        <w:t>:</w:t>
+      </w:r>
+      <w:bookmarkEnd w:id="1"/>
+    </w:p>
+    <w:p>
+      <w:proofErr w:type="spellStart"/>
+      <w:r>
+        <w:t>Jflex</w:t>
+      </w:r>
+      <w:proofErr w:type="spellEnd"/>
+      <w:r>
+        <w:t xml:space="preserve"> 1.6</w:t>
+      </w:r>
+    </w:p>
+    <w:p>
+      <w:pPr>
+        <w:pStyle w:val="Heading2"/>
+      </w:pPr>
+      <w:bookmarkStart w:id="2" w:name="_Toc145798219"/>
+      <w:r>
+        <w:t>Cup:</w:t>
+      </w:r>
+      <w:bookmarkEnd w:id="2"/>
+    </w:p>
+    <w:p>
+      <w:r>
+        <w:t>Cup 11</w:t>
+      </w:r>
+    </w:p>
+    <w:p>
+      <w:pPr>
+        <w:pStyle w:val="Heading2"/>
+      </w:pPr>
+      <w:bookmarkStart w:id="3" w:name="_Toc145798220"/>
+      <w:r>
+        <w:t>Java:</w:t>
+      </w:r>
+      <w:bookmarkEnd w:id="3"/>
+    </w:p>
+    <w:p>
+      <w:r>
+        <w:t>Java versión 1.8.0_301</w:t>
+      </w:r>
+    </w:p>
+    <w:p>
+      <w:pPr>
+        <w:pStyle w:val="Heading2"/>
+      </w:pPr>
+      <w:bookmarkStart w:id="4" w:name="_Toc145798221"/>
+      <w:proofErr w:type="spellStart"/>
+      <w:r>
+        <w:t>Jfreechart</w:t>
+      </w:r>
+      <w:proofErr w:type="spellEnd"/>
+      <w:r>
+        <w:t>:</w:t>
+      </w:r>
+      <w:bookmarkEnd w:id="4"/>
+    </w:p>
+    <w:p>
+      <w:proofErr w:type="spellStart"/>
+      <w:r>
+        <w:t>Jfreechart</w:t>
+      </w:r>
+      <w:proofErr w:type="spellEnd"/>
+      <w:r>
+        <w:t xml:space="preserve"> 1.0.19</w:t>
+      </w:r>
+    </w:p>
+    <w:p>
+      <w:pPr>
+        <w:pStyle w:val="Heading1"/>
+        <w:rPr>
+          <w:rStyle w:val="ui-provider"/>
+        </w:rPr>
+      </w:pPr>
+      <w:r>
+        <w:rPr>
+          <w:rStyle w:val="ui-provider"/>
+        </w:rPr>
+        <w:t> </w:t>
+      </w:r>
+      <w:r>
+        <w:br/>
+      </w:r>
+    </w:p>
+    <w:p>
+      <w:pPr>
+        <w:rPr>
+          <w:rStyle w:val="ui-provider"/>
+          <w:rFonts w:asciiTheme="majorHAnsi" w:eastAsiaTheme="majorEastAsia" w:hAnsiTheme="majorHAnsi" w:cstheme="majorBidi"/>
+          <w:color w:val="2F5496" w:themeColor="accent1" w:themeShade="BF"/>
+          <w:sz w:val="32"/>
+          <w:szCs w:val="32"/>
+        </w:rPr>
+      </w:pPr>
+      <w:r>
+        <w:rPr>
+          <w:rStyle w:val="ui-provider"/>
+        </w:rPr>
+        <w:br w:type="page"/>
+      </w:r>
+    </w:p>
+    <w:p>
+      <w:pPr>
+        <w:pStyle w:val="Heading1"/>
+      </w:pPr>
+      <w:bookmarkStart w:id="5" w:name="_Toc145798222"/>
+      <w:r>
+        <w:rPr>
+          <w:rStyle w:val="ui-provider"/>
+        </w:rPr>
+        <w:lastRenderedPageBreak/>
+        <w:t>Especificación</w:t>
+      </w:r>
+      <w:r>
+        <w:rPr>
+          <w:rStyle w:val="ui-provider"/>
+        </w:rPr>
+        <w:t xml:space="preserve"> de entorno </w:t>
+      </w:r>
+      <w:r>
+        <w:rPr>
+          <w:rStyle w:val="ui-provider"/>
+        </w:rPr>
+        <w:t xml:space="preserve">de </w:t>
+      </w:r>
+      <w:r>
+        <w:rPr>
+          <w:rStyle w:val="ui-provider"/>
+        </w:rPr>
+        <w:t>desarrollo</w:t>
+      </w:r>
+      <w:bookmarkEnd w:id="5"/>
+      <w:r>
+        <w:rPr>
+          <w:rStyle w:val="ui-provider"/>
+        </w:rPr>
+        <w:t> </w:t>
+      </w:r>
+      <w:r>
+        <w:br/>
+      </w:r>
+    </w:p>
+    <w:p>
+      <w:proofErr w:type="spellStart"/>
+      <w:r>
+        <w:t>Netbeans</w:t>
+      </w:r>
+      <w:proofErr w:type="spellEnd"/>
+      <w:r>
+        <w:t xml:space="preserve"> IDE 8.2: Todo el desarrollo de la aplicación fue hecha en </w:t>
+      </w:r>
+      <w:proofErr w:type="spellStart"/>
+      <w:r>
+        <w:t>netbeans</w:t>
+      </w:r>
+      <w:proofErr w:type="spellEnd"/>
+      <w:r>
+        <w:t xml:space="preserve"> IDE 8.2.</w:t>
+      </w:r>
+    </w:p>
+    <w:p>
+      <w:pPr>
+        <w:pStyle w:val="Heading1"/>
+        <w:jc w:val="center"/>
+        <w:rPr>
+          <w:rStyle w:val="ui-provider"/>
+        </w:rPr>
+      </w:pPr>
+      <w:r>
+        <w:rPr>
+          <w:noProof/>
+        </w:rPr>
+        <w:drawing>
+          <wp:inline distT="0" distB="0" distL="0" distR="0" wp14:anchorId="7B26CAFC" wp14:editId="1A462D3F">
+            <wp:extent cx="4438650" cy="2857500"/>
+            <wp:effectExtent l="0" t="0" r="0" b="0"/>
+            <wp:docPr id="1488858996" name="Picture 1" descr="A blue background with white text&#10;&#10;Description automatically generated"/>
+            <wp:cNvGraphicFramePr>
+              <a:graphicFrameLocks xmlns:a="http://schemas.openxmlformats.org/drawingml/2006/main" noChangeAspect="1"/>
+            </wp:cNvGraphicFramePr>
+            <a:graphic xmlns:a="http://schemas.openxmlformats.org/drawingml/2006/main">
+              <a:graphicData uri="http://schemas.openxmlformats.org/drawingml/2006/picture">
+                <pic:pic xmlns:pic="http://schemas.openxmlformats.org/drawingml/2006/picture">
+                  <pic:nvPicPr>
+                    <pic:cNvPr id="1488858996" name="Picture 1" descr="A blue background with white text&#10;&#10;Description automatically generated"/>
+                    <pic:cNvPicPr/>
+                  </pic:nvPicPr>
+                  <pic:blipFill>
+                    <a:blip r:embed="rId5"/>
+                    <a:stretch>
+                      <a:fillRect/>
+                    </a:stretch>
+                  </pic:blipFill>
+                  <pic:spPr>
+                    <a:xfrm>
+                      <a:off x="0" y="0"/>
+                      <a:ext cx="4438650" cy="2857500"/>
+                    </a:xfrm>
+                    <a:prstGeom prst="rect">
+                      <a:avLst/>
+                    </a:prstGeom>
+                  </pic:spPr>
+                </pic:pic>
+              </a:graphicData>
+            </a:graphic>
+          </wp:inline>
+        </w:drawing>
+      </w:r>
+    </w:p>
+    <w:p>
+      <w:pPr>
+        <w:rPr>
+          <w:rStyle w:val="ui-provider"/>
+          <w:rFonts w:asciiTheme="majorHAnsi" w:eastAsiaTheme="majorEastAsia" w:hAnsiTheme="majorHAnsi" w:cstheme="majorBidi"/>
+          <w:color w:val="2F5496" w:themeColor="accent1" w:themeShade="BF"/>
+          <w:sz w:val="32"/>
+          <w:szCs w:val="32"/>
+        </w:rPr>
+      </w:pPr>
+      <w:r>
+        <w:rPr>
+          <w:rStyle w:val="ui-provider"/>
+        </w:rPr>
+        <w:br w:type="page"/>
+      </w:r>
+    </w:p>
+    <w:p>
+      <w:pPr>
+        <w:pStyle w:val="Heading1"/>
+        <w:rPr>
+          <w:rStyle w:val="ui-provider"/>
+        </w:rPr>
+      </w:pPr>
+      <w:bookmarkStart w:id="6" w:name="_Toc145798223"/>
+      <w:r>
+        <w:rPr>
+          <w:rStyle w:val="ui-provider"/>
+        </w:rPr>
+        <w:lastRenderedPageBreak/>
+        <w:t>D</w:t>
+      </w:r>
+      <w:r>
+        <w:rPr>
+          <w:rStyle w:val="ui-provider"/>
+        </w:rPr>
+        <w:t>iagramas de clases</w:t>
+      </w:r>
+      <w:r>
+        <w:rPr>
+          <w:rStyle w:val="ui-provider"/>
+        </w:rPr>
+        <w:t>:</w:t>
+      </w:r>
+      <w:bookmarkEnd w:id="6"/>
+    </w:p>
+    <w:p>
+      <w:r>
+        <w:rPr>
+          <w:noProof/>
+        </w:rPr>
+        <w:drawing>
+          <wp:inline distT="0" distB="0" distL="0" distR="0" wp14:anchorId="7B09CDC6" wp14:editId="3878A97A">
+            <wp:extent cx="6742104" cy="4747565"/>
+            <wp:effectExtent l="0" t="0" r="1905" b="0"/>
+            <wp:docPr id="2087054054" name="Picture 2" descr="A screenshot of a computer program&#10;&#10;Description automatically generated"/>
+            <wp:cNvGraphicFramePr>
+              <a:graphicFrameLocks xmlns:a="http://schemas.openxmlformats.org/drawingml/2006/main" noChangeAspect="1"/>
+            </wp:cNvGraphicFramePr>
+            <a:graphic xmlns:a="http://schemas.openxmlformats.org/drawingml/2006/main">
+              <a:graphicData uri="http://schemas.openxmlformats.org/drawingml/2006/picture">
+                <pic:pic xmlns:pic="http://schemas.openxmlformats.org/drawingml/2006/picture">
+                  <pic:nvPicPr>
+                    <pic:cNvPr id="2087054054" name="Picture 2" descr="A screenshot of a computer program&#10;&#10;Description automatically generated"/>
+                    <pic:cNvPicPr/>
+                  </pic:nvPicPr>
+                  <pic:blipFill>
+                    <a:blip r:embed="rId6" cstate="print">
+                      <a:extLst>
+                        <a:ext uri="{28A0092B-C50C-407E-A947-70E740481C1C}">
+                          <a14:useLocalDpi xmlns:a14="http://schemas.microsoft.com/office/drawing/2010/main" val="0"/>
+                        </a:ext>
+                      </a:extLst>
+                    </a:blip>
+                    <a:stretch>
+                      <a:fillRect/>
+                    </a:stretch>
+                  </pic:blipFill>
+                  <pic:spPr>
+                    <a:xfrm>
+                      <a:off x="0" y="0"/>
+                      <a:ext cx="6742104" cy="4747565"/>
+                    </a:xfrm>
+                    <a:prstGeom prst="rect">
+                      <a:avLst/>
+                    </a:prstGeom>
+                  </pic:spPr>
+                </pic:pic>
+              </a:graphicData>
+            </a:graphic>
+          </wp:inline>
+        </w:drawing>
+      </w:r>
+    </w:p>
     <w:sectPr>
       <w:pgSz w:w="12240" w:h="15840"/>
       <w:pgMar w:top="1440" w:right="1440" w:bottom="1440" w:left="1440" w:header="720" w:footer="720" w:gutter="0"/>
@@ -414,6 +1349,49 @@
     <w:name w:val="Normal"/>
     <w:qFormat/>
   </w:style>
+  <w:style w:type="paragraph" w:styleId="Heading1">
+    <w:name w:val="heading 1"/>
+    <w:basedOn w:val="Normal"/>
+    <w:next w:val="Normal"/>
+    <w:link w:val="Heading1Char"/>
+    <w:uiPriority w:val="9"/>
+    <w:qFormat/>
+    <w:rsid w:val="006A2613"/>
+    <w:pPr>
+      <w:keepNext/>
+      <w:keepLines/>
+      <w:spacing w:before="240" w:after="0"/>
+      <w:outlineLvl w:val="0"/>
+    </w:pPr>
+    <w:rPr>
+      <w:rFonts w:asciiTheme="majorHAnsi" w:eastAsiaTheme="majorEastAsia" w:hAnsiTheme="majorHAnsi" w:cstheme="majorBidi"/>
+      <w:color w:val="2F5496" w:themeColor="accent1" w:themeShade="BF"/>
+      <w:sz w:val="32"/>
+      <w:szCs w:val="32"/>
+    </w:rPr>
+  </w:style>
+  <w:style w:type="paragraph" w:styleId="Heading2">
+    <w:name w:val="heading 2"/>
+    <w:basedOn w:val="Normal"/>
+    <w:next w:val="Normal"/>
+    <w:link w:val="Heading2Char"/>
+    <w:uiPriority w:val="9"/>
+    <w:unhideWhenUsed/>
+    <w:qFormat/>
+    <w:rsid w:val="006A2613"/>
+    <w:pPr>
+      <w:keepNext/>
+      <w:keepLines/>
+      <w:spacing w:before="40" w:after="0"/>
+      <w:outlineLvl w:val="1"/>
+    </w:pPr>
+    <w:rPr>
+      <w:rFonts w:asciiTheme="majorHAnsi" w:eastAsiaTheme="majorEastAsia" w:hAnsiTheme="majorHAnsi" w:cstheme="majorBidi"/>
+      <w:color w:val="2F5496" w:themeColor="accent1" w:themeShade="BF"/>
+      <w:sz w:val="26"/>
+      <w:szCs w:val="26"/>
+    </w:rPr>
+  </w:style>
   <w:style w:type="character" w:default="1" w:styleId="DefaultParagraphFont">
     <w:name w:val="Default Paragraph Font"/>
     <w:uiPriority w:val="1"/>
@@ -440,6 +1418,90 @@
     <w:uiPriority w:val="99"/>
     <w:semiHidden/>
     <w:unhideWhenUsed/>
+  </w:style>
+  <w:style w:type="character" w:customStyle="1" w:styleId="ui-provider">
+    <w:name w:val="ui-provider"/>
+    <w:basedOn w:val="DefaultParagraphFont"/>
+    <w:rsid w:val="006A2613"/>
+  </w:style>
+  <w:style w:type="character" w:customStyle="1" w:styleId="Heading1Char">
+    <w:name w:val="Heading 1 Char"/>
+    <w:basedOn w:val="DefaultParagraphFont"/>
+    <w:link w:val="Heading1"/>
+    <w:uiPriority w:val="9"/>
+    <w:rsid w:val="006A2613"/>
+    <w:rPr>
+      <w:rFonts w:asciiTheme="majorHAnsi" w:eastAsiaTheme="majorEastAsia" w:hAnsiTheme="majorHAnsi" w:cstheme="majorBidi"/>
+      <w:color w:val="2F5496" w:themeColor="accent1" w:themeShade="BF"/>
+      <w:sz w:val="32"/>
+      <w:szCs w:val="32"/>
+    </w:rPr>
+  </w:style>
+  <w:style w:type="character" w:customStyle="1" w:styleId="Heading2Char">
+    <w:name w:val="Heading 2 Char"/>
+    <w:basedOn w:val="DefaultParagraphFont"/>
+    <w:link w:val="Heading2"/>
+    <w:uiPriority w:val="9"/>
+    <w:rsid w:val="006A2613"/>
+    <w:rPr>
+      <w:rFonts w:asciiTheme="majorHAnsi" w:eastAsiaTheme="majorEastAsia" w:hAnsiTheme="majorHAnsi" w:cstheme="majorBidi"/>
+      <w:color w:val="2F5496" w:themeColor="accent1" w:themeShade="BF"/>
+      <w:sz w:val="26"/>
+      <w:szCs w:val="26"/>
+    </w:rPr>
+  </w:style>
+  <w:style w:type="paragraph" w:styleId="TOCHeading">
+    <w:name w:val="TOC Heading"/>
+    <w:basedOn w:val="Heading1"/>
+    <w:next w:val="Normal"/>
+    <w:uiPriority w:val="39"/>
+    <w:unhideWhenUsed/>
+    <w:qFormat/>
+    <w:rsid w:val="00152977"/>
+    <w:pPr>
+      <w:outlineLvl w:val="9"/>
+    </w:pPr>
+    <w:rPr>
+      <w:kern w:val="0"/>
+      <w:lang w:val="en-US"/>
+      <w14:ligatures w14:val="none"/>
+    </w:rPr>
+  </w:style>
+  <w:style w:type="paragraph" w:styleId="TOC1">
+    <w:name w:val="toc 1"/>
+    <w:basedOn w:val="Normal"/>
+    <w:next w:val="Normal"/>
+    <w:autoRedefine/>
+    <w:uiPriority w:val="39"/>
+    <w:unhideWhenUsed/>
+    <w:rsid w:val="00152977"/>
+    <w:pPr>
+      <w:spacing w:after="100"/>
+    </w:pPr>
+  </w:style>
+  <w:style w:type="paragraph" w:styleId="TOC2">
+    <w:name w:val="toc 2"/>
+    <w:basedOn w:val="Normal"/>
+    <w:next w:val="Normal"/>
+    <w:autoRedefine/>
+    <w:uiPriority w:val="39"/>
+    <w:unhideWhenUsed/>
+    <w:rsid w:val="00152977"/>
+    <w:pPr>
+      <w:spacing w:after="100"/>
+      <w:ind w:left="220"/>
+    </w:pPr>
+  </w:style>
+  <w:style w:type="character" w:styleId="Hyperlink">
+    <w:name w:val="Hyperlink"/>
+    <w:basedOn w:val="DefaultParagraphFont"/>
+    <w:uiPriority w:val="99"/>
+    <w:unhideWhenUsed/>
+    <w:rsid w:val="00152977"/>
+    <w:rPr>
+      <w:color w:val="0563C1" w:themeColor="hyperlink"/>
+      <w:u w:val="single"/>
+    </w:rPr>
   </w:style>
 </w:styles>
 </file>
@@ -737,4 +1799,16 @@
     </a:ext>
   </a:extLst>
 </a:theme>
+</file>
+
+<file path=customXml/item1.xml><?xml version="1.0" encoding="utf-8"?>
+<b:Sources xmlns:b="http://schemas.openxmlformats.org/officeDocument/2006/bibliography" xmlns="http://schemas.openxmlformats.org/officeDocument/2006/bibliography" SelectedStyle="\APASixthEditionOfficeOnline.xsl" StyleName="APA" Version="6"/>
+</file>
+
+<file path=customXml/itemProps1.xml><?xml version="1.0" encoding="utf-8"?>
+<ds:datastoreItem xmlns:ds="http://schemas.openxmlformats.org/officeDocument/2006/customXml" ds:itemID="{BC1311C4-F31E-4407-AE26-C951F27C0D23}">
+  <ds:schemaRefs>
+    <ds:schemaRef ds:uri="http://schemas.openxmlformats.org/officeDocument/2006/bibliography"/>
+  </ds:schemaRefs>
+</ds:datastoreItem>
 </file>
</xml_diff>